<commit_message>
modified version of DD
</commit_message>
<xml_diff>
--- a/releases/DD/Design Document.docx
+++ b/releases/DD/Design Document.docx
@@ -12,6 +12,8 @@
           <w:lang w:val="en-US"/>
         </w:rPr>
       </w:pPr>
+      <w:bookmarkStart w:id="0" w:name="_GoBack"/>
+      <w:bookmarkEnd w:id="0"/>
     </w:p>
     <w:p>
       <w:pPr>
@@ -223,7 +225,7 @@
         <w:rPr>
           <w:rFonts w:asciiTheme="majorHAnsi" w:hAnsiTheme="majorHAnsi"/>
         </w:rPr>
-        <w:t>Version 1.0</w:t>
+        <w:t>Version 1.1</w:t>
       </w:r>
     </w:p>
     <w:p>
@@ -2765,14 +2767,14 @@
           <w:lang w:val="en-US"/>
         </w:rPr>
       </w:pPr>
-      <w:bookmarkStart w:id="0" w:name="_Toc469259975"/>
+      <w:bookmarkStart w:id="1" w:name="_Toc469259975"/>
       <w:r>
         <w:rPr>
           <w:lang w:val="en-US"/>
         </w:rPr>
         <w:t>Introduction</w:t>
       </w:r>
-      <w:bookmarkEnd w:id="0"/>
+      <w:bookmarkEnd w:id="1"/>
     </w:p>
     <w:p>
       <w:pPr>
@@ -2814,7 +2816,7 @@
           <w:lang w:val="en-US"/>
         </w:rPr>
       </w:pPr>
-      <w:bookmarkStart w:id="1" w:name="_Toc469259976"/>
+      <w:bookmarkStart w:id="2" w:name="_Toc469259976"/>
       <w:r>
         <w:rPr>
           <w:lang w:val="en-US"/>
@@ -2827,7 +2829,7 @@
         </w:rPr>
         <w:t>Purpose</w:t>
       </w:r>
-      <w:bookmarkEnd w:id="1"/>
+      <w:bookmarkEnd w:id="2"/>
     </w:p>
     <w:p>
       <w:pPr>
@@ -2947,7 +2949,7 @@
           <w:lang w:val="en-US"/>
         </w:rPr>
       </w:pPr>
-      <w:bookmarkStart w:id="2" w:name="_Toc469259977"/>
+      <w:bookmarkStart w:id="3" w:name="_Toc469259977"/>
       <w:r>
         <w:rPr>
           <w:lang w:val="en-US"/>
@@ -2960,7 +2962,7 @@
         </w:rPr>
         <w:t>Scope</w:t>
       </w:r>
-      <w:bookmarkEnd w:id="2"/>
+      <w:bookmarkEnd w:id="3"/>
     </w:p>
     <w:p>
       <w:pPr>
@@ -3220,7 +3222,7 @@
           <w:lang w:val="en-US"/>
         </w:rPr>
       </w:pPr>
-      <w:bookmarkStart w:id="3" w:name="_Toc469259978"/>
+      <w:bookmarkStart w:id="4" w:name="_Toc469259978"/>
       <w:r>
         <w:rPr>
           <w:lang w:val="en-US"/>
@@ -3233,7 +3235,7 @@
         </w:rPr>
         <w:t>Definition, Acronyms, Abbreviations</w:t>
       </w:r>
-      <w:bookmarkEnd w:id="3"/>
+      <w:bookmarkEnd w:id="4"/>
     </w:p>
     <w:p>
       <w:pPr>
@@ -3572,7 +3574,7 @@
           <w:lang w:val="en-US"/>
         </w:rPr>
       </w:pPr>
-      <w:bookmarkStart w:id="4" w:name="_Toc469259979"/>
+      <w:bookmarkStart w:id="5" w:name="_Toc469259979"/>
       <w:r>
         <w:rPr>
           <w:lang w:val="en-US"/>
@@ -3585,7 +3587,7 @@
         </w:rPr>
         <w:t>Reference Documents</w:t>
       </w:r>
-      <w:bookmarkEnd w:id="4"/>
+      <w:bookmarkEnd w:id="5"/>
     </w:p>
     <w:p>
       <w:pPr>
@@ -3739,7 +3741,7 @@
           <w:lang w:val="en-US"/>
         </w:rPr>
       </w:pPr>
-      <w:bookmarkStart w:id="5" w:name="_Toc469259980"/>
+      <w:bookmarkStart w:id="6" w:name="_Toc469259980"/>
       <w:r>
         <w:rPr>
           <w:lang w:val="en-US"/>
@@ -3752,7 +3754,7 @@
         </w:rPr>
         <w:t>Document Structure</w:t>
       </w:r>
-      <w:bookmarkEnd w:id="5"/>
+      <w:bookmarkEnd w:id="6"/>
     </w:p>
     <w:p>
       <w:pPr>
@@ -4136,7 +4138,7 @@
           <w:numId w:val="10"/>
         </w:numPr>
       </w:pPr>
-      <w:bookmarkStart w:id="6" w:name="_Toc469259981"/>
+      <w:bookmarkStart w:id="7" w:name="_Toc469259981"/>
       <w:r>
         <w:rPr>
           <w:lang w:val="en-US"/>
@@ -4147,7 +4149,7 @@
       <w:r>
         <w:t xml:space="preserve"> Design</w:t>
       </w:r>
-      <w:bookmarkEnd w:id="6"/>
+      <w:bookmarkEnd w:id="7"/>
     </w:p>
     <w:p>
       <w:pPr>
@@ -4172,7 +4174,7 @@
         <w:pStyle w:val="Titolo2"/>
         <w:ind w:firstLine="360"/>
       </w:pPr>
-      <w:bookmarkStart w:id="7" w:name="_Toc469259982"/>
+      <w:bookmarkStart w:id="8" w:name="_Toc469259982"/>
       <w:r>
         <w:rPr>
           <w:lang w:val="en-GB"/>
@@ -4185,7 +4187,7 @@
         </w:rPr>
         <w:t>Overview</w:t>
       </w:r>
-      <w:bookmarkEnd w:id="7"/>
+      <w:bookmarkEnd w:id="8"/>
     </w:p>
     <w:p>
       <w:pPr>
@@ -4684,7 +4686,7 @@
           <w:lang w:val="en-GB"/>
         </w:rPr>
       </w:pPr>
-      <w:bookmarkStart w:id="8" w:name="_Toc469259983"/>
+      <w:bookmarkStart w:id="9" w:name="_Toc469259983"/>
       <w:r>
         <w:rPr>
           <w:lang w:val="en-GB"/>
@@ -4697,7 +4699,7 @@
         </w:rPr>
         <w:t>High-Level Component view</w:t>
       </w:r>
-      <w:bookmarkEnd w:id="8"/>
+      <w:bookmarkEnd w:id="9"/>
     </w:p>
     <w:p>
       <w:pPr>
@@ -5136,7 +5138,7 @@
           <w:lang w:val="en-GB"/>
         </w:rPr>
       </w:pPr>
-      <w:bookmarkStart w:id="9" w:name="_Toc469259984"/>
+      <w:bookmarkStart w:id="10" w:name="_Toc469259984"/>
       <w:r>
         <w:rPr>
           <w:noProof/>
@@ -5210,7 +5212,7 @@
         </w:rPr>
         <w:t>Component View</w:t>
       </w:r>
-      <w:bookmarkEnd w:id="9"/>
+      <w:bookmarkEnd w:id="10"/>
     </w:p>
     <w:p>
       <w:pPr>
@@ -5587,14 +5589,14 @@
           <w:lang w:val="en-GB"/>
         </w:rPr>
       </w:pPr>
-      <w:bookmarkStart w:id="10" w:name="_Toc469259985"/>
+      <w:bookmarkStart w:id="11" w:name="_Toc469259985"/>
       <w:r>
         <w:rPr>
           <w:lang w:val="en-GB"/>
         </w:rPr>
         <w:t>2.4 Deployment View</w:t>
       </w:r>
-      <w:bookmarkEnd w:id="10"/>
+      <w:bookmarkEnd w:id="11"/>
     </w:p>
     <w:p>
       <w:pPr>
@@ -5938,7 +5940,7 @@
           <w:lang w:val="en-GB"/>
         </w:rPr>
       </w:pPr>
-      <w:bookmarkStart w:id="11" w:name="_Toc469259986"/>
+      <w:bookmarkStart w:id="12" w:name="_Toc469259986"/>
       <w:r>
         <w:rPr>
           <w:lang w:val="en-GB"/>
@@ -5958,7 +5960,7 @@
         </w:rPr>
         <w:t>View</w:t>
       </w:r>
-      <w:bookmarkEnd w:id="11"/>
+      <w:bookmarkEnd w:id="12"/>
     </w:p>
     <w:p>
       <w:pPr>
@@ -7137,7 +7139,7 @@
           <w:lang w:val="en-US"/>
         </w:rPr>
       </w:pPr>
-      <w:bookmarkStart w:id="12" w:name="_Toc469259987"/>
+      <w:bookmarkStart w:id="13" w:name="_Toc469259987"/>
       <w:r>
         <w:rPr>
           <w:lang w:val="en-US"/>
@@ -7162,7 +7164,7 @@
         </w:rPr>
         <w:t>patterns</w:t>
       </w:r>
-      <w:bookmarkEnd w:id="12"/>
+      <w:bookmarkEnd w:id="13"/>
     </w:p>
     <w:p>
       <w:pPr>
@@ -8118,7 +8120,7 @@
           <w:lang w:val="en-US"/>
         </w:rPr>
       </w:pPr>
-      <w:bookmarkStart w:id="13" w:name="_Toc469259988"/>
+      <w:bookmarkStart w:id="14" w:name="_Toc469259988"/>
       <w:r>
         <w:rPr>
           <w:lang w:val="en-US"/>
@@ -8126,7 +8128,7 @@
         <w:lastRenderedPageBreak/>
         <w:t>Algorithm design</w:t>
       </w:r>
-      <w:bookmarkEnd w:id="13"/>
+      <w:bookmarkEnd w:id="14"/>
     </w:p>
     <w:p>
       <w:pPr>
@@ -8280,11 +8282,11 @@
           <w:numId w:val="10"/>
         </w:numPr>
       </w:pPr>
-      <w:bookmarkStart w:id="14" w:name="_Toc469259989"/>
+      <w:bookmarkStart w:id="15" w:name="_Toc469259989"/>
       <w:r>
         <w:t>User Interface Design</w:t>
       </w:r>
-      <w:bookmarkEnd w:id="14"/>
+      <w:bookmarkEnd w:id="15"/>
     </w:p>
     <w:p>
       <w:pPr>
@@ -8315,7 +8317,7 @@
         <w:pStyle w:val="Titolo2"/>
         <w:ind w:firstLine="360"/>
       </w:pPr>
-      <w:bookmarkStart w:id="15" w:name="_Toc469259990"/>
+      <w:bookmarkStart w:id="16" w:name="_Toc469259990"/>
       <w:r>
         <w:rPr>
           <w:lang w:val="en-US"/>
@@ -8328,7 +8330,7 @@
         </w:rPr>
         <w:t>Mockups</w:t>
       </w:r>
-      <w:bookmarkEnd w:id="15"/>
+      <w:bookmarkEnd w:id="16"/>
     </w:p>
     <w:p>
       <w:pPr>
@@ -9541,7 +9543,7 @@
           <w:lang w:val="en-US"/>
         </w:rPr>
       </w:pPr>
-      <w:bookmarkStart w:id="16" w:name="_Toc469259991"/>
+      <w:bookmarkStart w:id="17" w:name="_Toc469259991"/>
       <w:r>
         <w:rPr>
           <w:lang w:val="en-US"/>
@@ -9554,7 +9556,7 @@
         </w:rPr>
         <w:t>UX Diagram</w:t>
       </w:r>
-      <w:bookmarkEnd w:id="16"/>
+      <w:bookmarkEnd w:id="17"/>
     </w:p>
     <w:p>
       <w:pPr>
@@ -9722,7 +9724,7 @@
           <w:lang w:val="en-US"/>
         </w:rPr>
       </w:pPr>
-      <w:bookmarkStart w:id="17" w:name="_Toc469259992"/>
+      <w:bookmarkStart w:id="18" w:name="_Toc469259992"/>
       <w:r>
         <w:rPr>
           <w:lang w:val="en-US"/>
@@ -9736,7 +9738,7 @@
         </w:rPr>
         <w:t>BCE Diagram</w:t>
       </w:r>
-      <w:bookmarkEnd w:id="17"/>
+      <w:bookmarkEnd w:id="18"/>
     </w:p>
     <w:p>
       <w:pPr>
@@ -9873,7 +9875,7 @@
           <w:lang w:val="en-US"/>
         </w:rPr>
       </w:pPr>
-      <w:bookmarkStart w:id="18" w:name="_Toc469259993"/>
+      <w:bookmarkStart w:id="19" w:name="_Toc469259993"/>
       <w:r>
         <w:rPr>
           <w:lang w:val="en-US"/>
@@ -9881,7 +9883,7 @@
         <w:lastRenderedPageBreak/>
         <w:t>Requirements traceability</w:t>
       </w:r>
-      <w:bookmarkEnd w:id="18"/>
+      <w:bookmarkEnd w:id="19"/>
     </w:p>
     <w:p/>
     <w:p>
@@ -10910,14 +10912,14 @@
           <w:lang w:val="en-GB"/>
         </w:rPr>
       </w:pPr>
-      <w:bookmarkStart w:id="19" w:name="_Toc469259994"/>
+      <w:bookmarkStart w:id="20" w:name="_Toc469259994"/>
       <w:r>
         <w:rPr>
           <w:lang w:val="en-GB"/>
         </w:rPr>
         <w:t>References</w:t>
       </w:r>
-      <w:bookmarkEnd w:id="19"/>
+      <w:bookmarkEnd w:id="20"/>
     </w:p>
     <w:p>
       <w:pPr>
@@ -10936,7 +10938,7 @@
           <w:lang w:val="en-GB"/>
         </w:rPr>
       </w:pPr>
-      <w:bookmarkStart w:id="20" w:name="_Toc469259995"/>
+      <w:bookmarkStart w:id="21" w:name="_Toc469259995"/>
       <w:r>
         <w:rPr>
           <w:lang w:val="en-GB"/>
@@ -10949,7 +10951,7 @@
         </w:rPr>
         <w:t>Used Tools</w:t>
       </w:r>
-      <w:bookmarkEnd w:id="20"/>
+      <w:bookmarkEnd w:id="21"/>
     </w:p>
     <w:p>
       <w:pPr>
@@ -11121,7 +11123,7 @@
           <w:lang w:val="en-GB"/>
         </w:rPr>
       </w:pPr>
-      <w:bookmarkStart w:id="21" w:name="_Toc469259996"/>
+      <w:bookmarkStart w:id="22" w:name="_Toc469259996"/>
       <w:r>
         <w:rPr>
           <w:lang w:val="en-GB"/>
@@ -11129,7 +11131,7 @@
         <w:lastRenderedPageBreak/>
         <w:t>Hours of work</w:t>
       </w:r>
-      <w:bookmarkEnd w:id="21"/>
+      <w:bookmarkEnd w:id="22"/>
     </w:p>
     <w:p>
       <w:pPr>
@@ -11253,23 +11255,21 @@
           <w:lang w:val="en-US"/>
         </w:rPr>
       </w:pPr>
-      <w:bookmarkStart w:id="22" w:name="_Toc469259997"/>
+      <w:bookmarkStart w:id="23" w:name="_Toc469259997"/>
       <w:r>
         <w:rPr>
           <w:lang w:val="en-US"/>
         </w:rPr>
         <w:t>Changelog</w:t>
       </w:r>
-      <w:bookmarkEnd w:id="22"/>
-    </w:p>
-    <w:p>
-      <w:pPr>
-        <w:rPr>
-          <w:lang w:val="en-US"/>
-        </w:rPr>
-      </w:pPr>
-      <w:bookmarkStart w:id="23" w:name="_GoBack"/>
       <w:bookmarkEnd w:id="23"/>
+    </w:p>
+    <w:p>
+      <w:pPr>
+        <w:rPr>
+          <w:lang w:val="en-US"/>
+        </w:rPr>
+      </w:pPr>
     </w:p>
     <w:p>
       <w:pPr>
@@ -11406,7 +11406,7 @@
         <w:rStyle w:val="Numeropagina"/>
         <w:noProof/>
       </w:rPr>
-      <w:t>29</w:t>
+      <w:t>21</w:t>
     </w:r>
     <w:r>
       <w:rPr>
@@ -15380,7 +15380,7 @@
 </file>
 
 <file path=customXml/itemProps1.xml><?xml version="1.0" encoding="utf-8"?>
-<ds:datastoreItem xmlns:ds="http://schemas.openxmlformats.org/officeDocument/2006/customXml" ds:itemID="{F2E472AE-F9A7-4456-9450-0F23963C8986}">
+<ds:datastoreItem xmlns:ds="http://schemas.openxmlformats.org/officeDocument/2006/customXml" ds:itemID="{572904E0-34E8-4172-BE23-A5A72320C915}">
   <ds:schemaRefs>
     <ds:schemaRef ds:uri="http://schemas.openxmlformats.org/officeDocument/2006/bibliography"/>
   </ds:schemaRefs>

</xml_diff>